<commit_message>
Rewrote integration section; added doc desc
Added document description
Rewrote integration section to remove Yocto plans (shelved) and
emphasize SPDX Dashboard
Added links to FOSSology and Ninka project homepages
</commit_message>
<xml_diff>
--- a/docs/Project Charter.docx
+++ b/docs/Project Charter.docx
@@ -4,212 +4,41 @@
   <w:body>
     <w:p>
       <w:pPr>
-        <w:pStyle w:val="Heading1"/>
+        <w:pStyle w:val="Title"/>
       </w:pPr>
       <w:bookmarkStart w:id="0" w:name="_Toc379367999"/>
       <w:r>
         <w:t>Project Charter</w:t>
-      </w:r>
-      <w:bookmarkEnd w:id="0"/>
-    </w:p>
-    <w:p/>
-    <w:p>
-      <w:pPr>
-        <w:jc w:val="both"/>
-      </w:pPr>
-      <w:r>
-        <w:t xml:space="preserve">The purpose of this project is to develop a tool to generate SPDX documents that combine the outputs of </w:t>
-      </w:r>
-      <w:proofErr w:type="spellStart"/>
-      <w:r>
-        <w:t>FOSSology</w:t>
-      </w:r>
-      <w:proofErr w:type="spellEnd"/>
-      <w:r>
-        <w:t xml:space="preserve"> and Ninka. The tool will sequentially scan a piece of software, whether it is a file or package, using </w:t>
-      </w:r>
-      <w:proofErr w:type="spellStart"/>
-      <w:r>
-        <w:t>FOSSology</w:t>
-      </w:r>
-      <w:proofErr w:type="spellEnd"/>
-      <w:r>
-        <w:t xml:space="preserve"> and Ninka. The tool will collect the output given by both programs and compare and combine the output into one SPDX document. The result will give end users the licensing information that they need to determine how the scanned software may be used.</w:t>
       </w:r>
     </w:p>
     <w:p>
       <w:pPr>
-        <w:jc w:val="both"/>
+        <w:pStyle w:val="Heading1"/>
       </w:pPr>
-      <w:proofErr w:type="spellStart"/>
-      <w:r>
-        <w:t>FOSSology</w:t>
-      </w:r>
-      <w:proofErr w:type="spellEnd"/>
-      <w:r>
-        <w:t xml:space="preserve"> and Ninka are both </w:t>
-      </w:r>
-      <w:r>
-        <w:t xml:space="preserve">scanning </w:t>
-      </w:r>
-      <w:r>
-        <w:t xml:space="preserve">tools used to </w:t>
-      </w:r>
-      <w:r>
-        <w:t>find</w:t>
-      </w:r>
-      <w:r>
-        <w:t xml:space="preserve"> licenses associated with a given </w:t>
-      </w:r>
-      <w:r>
-        <w:t>software file or package</w:t>
-      </w:r>
-      <w:r>
-        <w:t xml:space="preserve">.  </w:t>
-      </w:r>
-      <w:r>
-        <w:t>Due to the methods they use</w:t>
-      </w:r>
-      <w:r>
-        <w:t xml:space="preserve"> each scanning tool can recognize particular licenses better than the other.  The tool that we are creating intends to combine the output of both of these scanning tools into one cohesive document.  Refer to the documentation of </w:t>
-      </w:r>
-      <w:proofErr w:type="spellStart"/>
-      <w:r>
-        <w:t>FOSSology</w:t>
-      </w:r>
-      <w:proofErr w:type="spellEnd"/>
-      <w:r>
-        <w:t xml:space="preserve"> (LINK) and Ninka (LINK) for more information.</w:t>
+      <w:r>
+        <w:t>Description</w:t>
+      </w:r>
+    </w:p>
+    <w:p>
+      <w:r>
+        <w:t>This document describes the purpose of the FOSSology-Ninka project, the background of the tooling environment it inhabits, and its planned relationships with other tools.</w:t>
       </w:r>
     </w:p>
     <w:p>
       <w:pPr>
-        <w:jc w:val="both"/>
+        <w:pStyle w:val="Heading1"/>
       </w:pPr>
-      <w:r>
-        <w:t xml:space="preserve">This project is one piece in a larger meta-project.  The meta-project consists of a command line SPDX generator called </w:t>
-      </w:r>
       <w:proofErr w:type="spellStart"/>
       <w:r>
-        <w:t>do_spdx</w:t>
+        <w:t>Changelog</w:t>
       </w:r>
       <w:proofErr w:type="spellEnd"/>
-      <w:r>
-        <w:t xml:space="preserve"> that is currently part of the </w:t>
-      </w:r>
-      <w:proofErr w:type="spellStart"/>
-      <w:r>
-        <w:t>Yocto</w:t>
-      </w:r>
-      <w:proofErr w:type="spellEnd"/>
-      <w:r>
-        <w:t xml:space="preserve"> project (refer to </w:t>
-      </w:r>
-      <w:proofErr w:type="spellStart"/>
-      <w:r>
-        <w:t>Yocto</w:t>
-      </w:r>
-      <w:proofErr w:type="spellEnd"/>
-      <w:r>
-        <w:t xml:space="preserve"> documentation for </w:t>
-      </w:r>
-      <w:proofErr w:type="spellStart"/>
-      <w:r>
-        <w:t>futher</w:t>
-      </w:r>
-      <w:proofErr w:type="spellEnd"/>
-      <w:r>
-        <w:t xml:space="preserve"> details), an SPDX database, and a dashboard for SPDX usage.  In relationship to this larger project, our software will serve as a sub-process for </w:t>
-      </w:r>
-      <w:proofErr w:type="spellStart"/>
-      <w:r>
-        <w:t>do_spdx</w:t>
-      </w:r>
-      <w:proofErr w:type="spellEnd"/>
-      <w:r>
-        <w:t xml:space="preserve">.  If </w:t>
-      </w:r>
-      <w:proofErr w:type="spellStart"/>
-      <w:r>
-        <w:t>do_spdx</w:t>
-      </w:r>
-      <w:proofErr w:type="spellEnd"/>
-      <w:r>
-        <w:t xml:space="preserve"> does not find the given SPDX document in the database, it will call our product to create one from the two </w:t>
-      </w:r>
-      <w:r>
-        <w:t>scanning tools</w:t>
-      </w:r>
-      <w:r>
-        <w:t>.</w:t>
-      </w:r>
-    </w:p>
-    <w:p>
-      <w:pPr>
-        <w:jc w:val="both"/>
-      </w:pPr>
-      <w:r>
-        <w:t xml:space="preserve">In addition, we will develop a basic interface and </w:t>
-      </w:r>
-      <w:proofErr w:type="spellStart"/>
-      <w:r>
-        <w:t>spdx</w:t>
-      </w:r>
-      <w:proofErr w:type="spellEnd"/>
-      <w:r>
-        <w:t xml:space="preserve">-finalizing procedure to enable end users to manually use our software as a stand-alone program.  These will consist of a simple uploader and SPDX </w:t>
-      </w:r>
-      <w:proofErr w:type="spellStart"/>
-      <w:r>
-        <w:t>finalizer</w:t>
-      </w:r>
-      <w:proofErr w:type="spellEnd"/>
-      <w:r>
-        <w:t>.  The core scanner will be able to work independently of these sub-systems to allow for automation or future customization.</w:t>
-      </w:r>
-    </w:p>
-    <w:p>
-      <w:pPr>
-        <w:jc w:val="both"/>
-      </w:pPr>
-      <w:r>
-        <w:t xml:space="preserve">If we have completed the main tasks above, we will attempt to optimize </w:t>
-      </w:r>
-      <w:proofErr w:type="spellStart"/>
-      <w:r>
-        <w:t>FOSSology’s</w:t>
-      </w:r>
-      <w:proofErr w:type="spellEnd"/>
-      <w:r>
-        <w:t xml:space="preserve"> execution time to likewise increase the speed of our program. Also, if time permits, we will attempt to design a web based user interface.</w:t>
-      </w:r>
-    </w:p>
-    <w:p>
-      <w:pPr>
-        <w:jc w:val="both"/>
-      </w:pPr>
-    </w:p>
-    <w:p>
-      <w:pPr>
-        <w:pStyle w:val="Heading2"/>
-        <w:rPr>
-          <w:rFonts w:eastAsia="Times New Roman"/>
-          <w:lang w:eastAsia="ja-JP"/>
-        </w:rPr>
-      </w:pPr>
-      <w:r>
-        <w:rPr>
-          <w:lang w:eastAsia="ja-JP"/>
-        </w:rPr>
-        <w:t>Change Log</w:t>
-      </w:r>
-      <w:bookmarkStart w:id="1" w:name="_GoBack"/>
-      <w:bookmarkEnd w:id="1"/>
     </w:p>
     <w:tbl>
       <w:tblPr>
         <w:tblStyle w:val="GridTable3-Accent1"/>
         <w:tblW w:w="9360" w:type="dxa"/>
+        <w:tblInd w:w="0" w:type="dxa"/>
         <w:tblLook w:val="04A0" w:firstRow="1" w:lastRow="0" w:firstColumn="1" w:lastColumn="0" w:noHBand="0" w:noVBand="1"/>
       </w:tblPr>
       <w:tblGrid>
@@ -244,6 +73,9 @@
         <w:tc>
           <w:tcPr>
             <w:tcW w:w="5832" w:type="dxa"/>
+            <w:tcBorders>
+              <w:bottom w:val="single" w:sz="4" w:space="0" w:color="9CC2E5" w:themeColor="accent1" w:themeTint="99"/>
+            </w:tcBorders>
             <w:hideMark/>
           </w:tcPr>
           <w:p>
@@ -264,6 +96,9 @@
         <w:tc>
           <w:tcPr>
             <w:tcW w:w="2160" w:type="dxa"/>
+            <w:tcBorders>
+              <w:bottom w:val="single" w:sz="4" w:space="0" w:color="9CC2E5" w:themeColor="accent1" w:themeTint="99"/>
+            </w:tcBorders>
             <w:hideMark/>
           </w:tcPr>
           <w:p>
@@ -290,6 +125,9 @@
           <w:tcPr>
             <w:cnfStyle w:val="001000000000" w:firstRow="0" w:lastRow="0" w:firstColumn="1" w:lastColumn="0" w:oddVBand="0" w:evenVBand="0" w:oddHBand="0" w:evenHBand="0" w:firstRowFirstColumn="0" w:firstRowLastColumn="0" w:lastRowFirstColumn="0" w:lastRowLastColumn="0"/>
             <w:tcW w:w="1368" w:type="dxa"/>
+            <w:tcBorders>
+              <w:right w:val="single" w:sz="4" w:space="0" w:color="9CC2E5" w:themeColor="accent1" w:themeTint="99"/>
+            </w:tcBorders>
             <w:hideMark/>
           </w:tcPr>
           <w:p>
@@ -309,6 +147,12 @@
         <w:tc>
           <w:tcPr>
             <w:tcW w:w="5832" w:type="dxa"/>
+            <w:tcBorders>
+              <w:top w:val="single" w:sz="4" w:space="0" w:color="9CC2E5" w:themeColor="accent1" w:themeTint="99"/>
+              <w:left w:val="single" w:sz="4" w:space="0" w:color="9CC2E5" w:themeColor="accent1" w:themeTint="99"/>
+              <w:bottom w:val="single" w:sz="4" w:space="0" w:color="9CC2E5" w:themeColor="accent1" w:themeTint="99"/>
+              <w:right w:val="single" w:sz="4" w:space="0" w:color="9CC2E5" w:themeColor="accent1" w:themeTint="99"/>
+            </w:tcBorders>
             <w:hideMark/>
           </w:tcPr>
           <w:p>
@@ -329,6 +173,12 @@
         <w:tc>
           <w:tcPr>
             <w:tcW w:w="2160" w:type="dxa"/>
+            <w:tcBorders>
+              <w:top w:val="single" w:sz="4" w:space="0" w:color="9CC2E5" w:themeColor="accent1" w:themeTint="99"/>
+              <w:left w:val="single" w:sz="4" w:space="0" w:color="9CC2E5" w:themeColor="accent1" w:themeTint="99"/>
+              <w:bottom w:val="single" w:sz="4" w:space="0" w:color="9CC2E5" w:themeColor="accent1" w:themeTint="99"/>
+              <w:right w:val="single" w:sz="4" w:space="0" w:color="9CC2E5" w:themeColor="accent1" w:themeTint="99"/>
+            </w:tcBorders>
             <w:hideMark/>
           </w:tcPr>
           <w:p>
@@ -352,6 +202,9 @@
           <w:tcPr>
             <w:cnfStyle w:val="001000000000" w:firstRow="0" w:lastRow="0" w:firstColumn="1" w:lastColumn="0" w:oddVBand="0" w:evenVBand="0" w:oddHBand="0" w:evenHBand="0" w:firstRowFirstColumn="0" w:firstRowLastColumn="0" w:lastRowFirstColumn="0" w:lastRowLastColumn="0"/>
             <w:tcW w:w="1368" w:type="dxa"/>
+            <w:tcBorders>
+              <w:right w:val="single" w:sz="4" w:space="0" w:color="9CC2E5" w:themeColor="accent1" w:themeTint="99"/>
+            </w:tcBorders>
             <w:hideMark/>
           </w:tcPr>
           <w:p>
@@ -371,6 +224,12 @@
         <w:tc>
           <w:tcPr>
             <w:tcW w:w="5832" w:type="dxa"/>
+            <w:tcBorders>
+              <w:top w:val="single" w:sz="4" w:space="0" w:color="9CC2E5" w:themeColor="accent1" w:themeTint="99"/>
+              <w:left w:val="single" w:sz="4" w:space="0" w:color="9CC2E5" w:themeColor="accent1" w:themeTint="99"/>
+              <w:bottom w:val="single" w:sz="4" w:space="0" w:color="9CC2E5" w:themeColor="accent1" w:themeTint="99"/>
+              <w:right w:val="single" w:sz="4" w:space="0" w:color="9CC2E5" w:themeColor="accent1" w:themeTint="99"/>
+            </w:tcBorders>
             <w:hideMark/>
           </w:tcPr>
           <w:p>
@@ -391,6 +250,12 @@
         <w:tc>
           <w:tcPr>
             <w:tcW w:w="2160" w:type="dxa"/>
+            <w:tcBorders>
+              <w:top w:val="single" w:sz="4" w:space="0" w:color="9CC2E5" w:themeColor="accent1" w:themeTint="99"/>
+              <w:left w:val="single" w:sz="4" w:space="0" w:color="9CC2E5" w:themeColor="accent1" w:themeTint="99"/>
+              <w:bottom w:val="single" w:sz="4" w:space="0" w:color="9CC2E5" w:themeColor="accent1" w:themeTint="99"/>
+              <w:right w:val="single" w:sz="4" w:space="0" w:color="9CC2E5" w:themeColor="accent1" w:themeTint="99"/>
+            </w:tcBorders>
             <w:hideMark/>
           </w:tcPr>
           <w:p>
@@ -417,6 +282,9 @@
           <w:tcPr>
             <w:cnfStyle w:val="001000000000" w:firstRow="0" w:lastRow="0" w:firstColumn="1" w:lastColumn="0" w:oddVBand="0" w:evenVBand="0" w:oddHBand="0" w:evenHBand="0" w:firstRowFirstColumn="0" w:firstRowLastColumn="0" w:lastRowFirstColumn="0" w:lastRowLastColumn="0"/>
             <w:tcW w:w="1368" w:type="dxa"/>
+            <w:tcBorders>
+              <w:right w:val="single" w:sz="4" w:space="0" w:color="9CC2E5" w:themeColor="accent1" w:themeTint="99"/>
+            </w:tcBorders>
             <w:hideMark/>
           </w:tcPr>
           <w:p>
@@ -436,6 +304,12 @@
         <w:tc>
           <w:tcPr>
             <w:tcW w:w="5832" w:type="dxa"/>
+            <w:tcBorders>
+              <w:top w:val="single" w:sz="4" w:space="0" w:color="9CC2E5" w:themeColor="accent1" w:themeTint="99"/>
+              <w:left w:val="single" w:sz="4" w:space="0" w:color="9CC2E5" w:themeColor="accent1" w:themeTint="99"/>
+              <w:bottom w:val="single" w:sz="4" w:space="0" w:color="9CC2E5" w:themeColor="accent1" w:themeTint="99"/>
+              <w:right w:val="single" w:sz="4" w:space="0" w:color="9CC2E5" w:themeColor="accent1" w:themeTint="99"/>
+            </w:tcBorders>
             <w:hideMark/>
           </w:tcPr>
           <w:p>
@@ -456,6 +330,12 @@
         <w:tc>
           <w:tcPr>
             <w:tcW w:w="2160" w:type="dxa"/>
+            <w:tcBorders>
+              <w:top w:val="single" w:sz="4" w:space="0" w:color="9CC2E5" w:themeColor="accent1" w:themeTint="99"/>
+              <w:left w:val="single" w:sz="4" w:space="0" w:color="9CC2E5" w:themeColor="accent1" w:themeTint="99"/>
+              <w:bottom w:val="single" w:sz="4" w:space="0" w:color="9CC2E5" w:themeColor="accent1" w:themeTint="99"/>
+              <w:right w:val="single" w:sz="4" w:space="0" w:color="9CC2E5" w:themeColor="accent1" w:themeTint="99"/>
+            </w:tcBorders>
             <w:hideMark/>
           </w:tcPr>
           <w:p>
@@ -479,6 +359,9 @@
           <w:tcPr>
             <w:cnfStyle w:val="001000000000" w:firstRow="0" w:lastRow="0" w:firstColumn="1" w:lastColumn="0" w:oddVBand="0" w:evenVBand="0" w:oddHBand="0" w:evenHBand="0" w:firstRowFirstColumn="0" w:firstRowLastColumn="0" w:lastRowFirstColumn="0" w:lastRowLastColumn="0"/>
             <w:tcW w:w="1368" w:type="dxa"/>
+            <w:tcBorders>
+              <w:right w:val="single" w:sz="4" w:space="0" w:color="9CC2E5" w:themeColor="accent1" w:themeTint="99"/>
+            </w:tcBorders>
             <w:hideMark/>
           </w:tcPr>
           <w:p>
@@ -498,6 +381,12 @@
         <w:tc>
           <w:tcPr>
             <w:tcW w:w="5832" w:type="dxa"/>
+            <w:tcBorders>
+              <w:top w:val="single" w:sz="4" w:space="0" w:color="9CC2E5" w:themeColor="accent1" w:themeTint="99"/>
+              <w:left w:val="single" w:sz="4" w:space="0" w:color="9CC2E5" w:themeColor="accent1" w:themeTint="99"/>
+              <w:bottom w:val="single" w:sz="4" w:space="0" w:color="9CC2E5" w:themeColor="accent1" w:themeTint="99"/>
+              <w:right w:val="single" w:sz="4" w:space="0" w:color="9CC2E5" w:themeColor="accent1" w:themeTint="99"/>
+            </w:tcBorders>
             <w:hideMark/>
           </w:tcPr>
           <w:p>
@@ -518,6 +407,12 @@
         <w:tc>
           <w:tcPr>
             <w:tcW w:w="2160" w:type="dxa"/>
+            <w:tcBorders>
+              <w:top w:val="single" w:sz="4" w:space="0" w:color="9CC2E5" w:themeColor="accent1" w:themeTint="99"/>
+              <w:left w:val="single" w:sz="4" w:space="0" w:color="9CC2E5" w:themeColor="accent1" w:themeTint="99"/>
+              <w:bottom w:val="single" w:sz="4" w:space="0" w:color="9CC2E5" w:themeColor="accent1" w:themeTint="99"/>
+              <w:right w:val="single" w:sz="4" w:space="0" w:color="9CC2E5" w:themeColor="accent1" w:themeTint="99"/>
+            </w:tcBorders>
             <w:hideMark/>
           </w:tcPr>
           <w:p>
@@ -544,6 +439,9 @@
           <w:tcPr>
             <w:cnfStyle w:val="001000000000" w:firstRow="0" w:lastRow="0" w:firstColumn="1" w:lastColumn="0" w:oddVBand="0" w:evenVBand="0" w:oddHBand="0" w:evenHBand="0" w:firstRowFirstColumn="0" w:firstRowLastColumn="0" w:lastRowFirstColumn="0" w:lastRowLastColumn="0"/>
             <w:tcW w:w="1368" w:type="dxa"/>
+            <w:tcBorders>
+              <w:right w:val="single" w:sz="4" w:space="0" w:color="9CC2E5" w:themeColor="accent1" w:themeTint="99"/>
+            </w:tcBorders>
             <w:hideMark/>
           </w:tcPr>
           <w:p>
@@ -563,6 +461,12 @@
         <w:tc>
           <w:tcPr>
             <w:tcW w:w="5832" w:type="dxa"/>
+            <w:tcBorders>
+              <w:top w:val="single" w:sz="4" w:space="0" w:color="9CC2E5" w:themeColor="accent1" w:themeTint="99"/>
+              <w:left w:val="single" w:sz="4" w:space="0" w:color="9CC2E5" w:themeColor="accent1" w:themeTint="99"/>
+              <w:bottom w:val="single" w:sz="4" w:space="0" w:color="9CC2E5" w:themeColor="accent1" w:themeTint="99"/>
+              <w:right w:val="single" w:sz="4" w:space="0" w:color="9CC2E5" w:themeColor="accent1" w:themeTint="99"/>
+            </w:tcBorders>
             <w:hideMark/>
           </w:tcPr>
           <w:p>
@@ -583,6 +487,12 @@
         <w:tc>
           <w:tcPr>
             <w:tcW w:w="2160" w:type="dxa"/>
+            <w:tcBorders>
+              <w:top w:val="single" w:sz="4" w:space="0" w:color="9CC2E5" w:themeColor="accent1" w:themeTint="99"/>
+              <w:left w:val="single" w:sz="4" w:space="0" w:color="9CC2E5" w:themeColor="accent1" w:themeTint="99"/>
+              <w:bottom w:val="single" w:sz="4" w:space="0" w:color="9CC2E5" w:themeColor="accent1" w:themeTint="99"/>
+              <w:right w:val="single" w:sz="4" w:space="0" w:color="9CC2E5" w:themeColor="accent1" w:themeTint="99"/>
+            </w:tcBorders>
             <w:hideMark/>
           </w:tcPr>
           <w:p>
@@ -606,6 +516,10 @@
           <w:tcPr>
             <w:cnfStyle w:val="001000000000" w:firstRow="0" w:lastRow="0" w:firstColumn="1" w:lastColumn="0" w:oddVBand="0" w:evenVBand="0" w:oddHBand="0" w:evenHBand="0" w:firstRowFirstColumn="0" w:firstRowLastColumn="0" w:lastRowFirstColumn="0" w:lastRowLastColumn="0"/>
             <w:tcW w:w="1368" w:type="dxa"/>
+            <w:tcBorders>
+              <w:right w:val="single" w:sz="4" w:space="0" w:color="9CC2E5" w:themeColor="accent1" w:themeTint="99"/>
+            </w:tcBorders>
+            <w:hideMark/>
           </w:tcPr>
           <w:p>
             <w:pPr>
@@ -624,6 +538,13 @@
         <w:tc>
           <w:tcPr>
             <w:tcW w:w="5832" w:type="dxa"/>
+            <w:tcBorders>
+              <w:top w:val="single" w:sz="4" w:space="0" w:color="9CC2E5" w:themeColor="accent1" w:themeTint="99"/>
+              <w:left w:val="single" w:sz="4" w:space="0" w:color="9CC2E5" w:themeColor="accent1" w:themeTint="99"/>
+              <w:bottom w:val="single" w:sz="4" w:space="0" w:color="9CC2E5" w:themeColor="accent1" w:themeTint="99"/>
+              <w:right w:val="single" w:sz="4" w:space="0" w:color="9CC2E5" w:themeColor="accent1" w:themeTint="99"/>
+            </w:tcBorders>
+            <w:hideMark/>
           </w:tcPr>
           <w:p>
             <w:pPr>
@@ -648,6 +569,13 @@
         <w:tc>
           <w:tcPr>
             <w:tcW w:w="2160" w:type="dxa"/>
+            <w:tcBorders>
+              <w:top w:val="single" w:sz="4" w:space="0" w:color="9CC2E5" w:themeColor="accent1" w:themeTint="99"/>
+              <w:left w:val="single" w:sz="4" w:space="0" w:color="9CC2E5" w:themeColor="accent1" w:themeTint="99"/>
+              <w:bottom w:val="single" w:sz="4" w:space="0" w:color="9CC2E5" w:themeColor="accent1" w:themeTint="99"/>
+              <w:right w:val="single" w:sz="4" w:space="0" w:color="9CC2E5" w:themeColor="accent1" w:themeTint="99"/>
+            </w:tcBorders>
+            <w:hideMark/>
           </w:tcPr>
           <w:p>
             <w:pPr>
@@ -673,6 +601,10 @@
           <w:tcPr>
             <w:cnfStyle w:val="001000000000" w:firstRow="0" w:lastRow="0" w:firstColumn="1" w:lastColumn="0" w:oddVBand="0" w:evenVBand="0" w:oddHBand="0" w:evenHBand="0" w:firstRowFirstColumn="0" w:firstRowLastColumn="0" w:lastRowFirstColumn="0" w:lastRowLastColumn="0"/>
             <w:tcW w:w="1368" w:type="dxa"/>
+            <w:tcBorders>
+              <w:right w:val="single" w:sz="4" w:space="0" w:color="9CC2E5" w:themeColor="accent1" w:themeTint="99"/>
+            </w:tcBorders>
+            <w:hideMark/>
           </w:tcPr>
           <w:p>
             <w:pPr>
@@ -691,6 +623,13 @@
         <w:tc>
           <w:tcPr>
             <w:tcW w:w="5832" w:type="dxa"/>
+            <w:tcBorders>
+              <w:top w:val="single" w:sz="4" w:space="0" w:color="9CC2E5" w:themeColor="accent1" w:themeTint="99"/>
+              <w:left w:val="single" w:sz="4" w:space="0" w:color="9CC2E5" w:themeColor="accent1" w:themeTint="99"/>
+              <w:bottom w:val="single" w:sz="4" w:space="0" w:color="9CC2E5" w:themeColor="accent1" w:themeTint="99"/>
+              <w:right w:val="single" w:sz="4" w:space="0" w:color="9CC2E5" w:themeColor="accent1" w:themeTint="99"/>
+            </w:tcBorders>
+            <w:hideMark/>
           </w:tcPr>
           <w:p>
             <w:pPr>
@@ -709,6 +648,13 @@
         <w:tc>
           <w:tcPr>
             <w:tcW w:w="2160" w:type="dxa"/>
+            <w:tcBorders>
+              <w:top w:val="single" w:sz="4" w:space="0" w:color="9CC2E5" w:themeColor="accent1" w:themeTint="99"/>
+              <w:left w:val="single" w:sz="4" w:space="0" w:color="9CC2E5" w:themeColor="accent1" w:themeTint="99"/>
+              <w:bottom w:val="single" w:sz="4" w:space="0" w:color="9CC2E5" w:themeColor="accent1" w:themeTint="99"/>
+              <w:right w:val="single" w:sz="4" w:space="0" w:color="9CC2E5" w:themeColor="accent1" w:themeTint="99"/>
+            </w:tcBorders>
+            <w:hideMark/>
           </w:tcPr>
           <w:p>
             <w:pPr>
@@ -722,6 +668,98 @@
                 <w:lang w:eastAsia="ja-JP"/>
               </w:rPr>
               <w:t>James Thompson</w:t>
+            </w:r>
+          </w:p>
+        </w:tc>
+      </w:tr>
+      <w:tr>
+        <w:tc>
+          <w:tcPr>
+            <w:cnfStyle w:val="001000000000" w:firstRow="0" w:lastRow="0" w:firstColumn="1" w:lastColumn="0" w:oddVBand="0" w:evenVBand="0" w:oddHBand="0" w:evenHBand="0" w:firstRowFirstColumn="0" w:firstRowLastColumn="0" w:lastRowFirstColumn="0" w:lastRowLastColumn="0"/>
+            <w:tcW w:w="1368" w:type="dxa"/>
+            <w:tcBorders>
+              <w:right w:val="single" w:sz="4" w:space="0" w:color="9CC2E5" w:themeColor="accent1" w:themeTint="99"/>
+            </w:tcBorders>
+          </w:tcPr>
+          <w:p>
+            <w:pPr>
+              <w:rPr>
+                <w:lang w:eastAsia="ja-JP"/>
+              </w:rPr>
+            </w:pPr>
+            <w:r>
+              <w:rPr>
+                <w:lang w:eastAsia="ja-JP"/>
+              </w:rPr>
+              <w:t>02/26/2014</w:t>
+            </w:r>
+          </w:p>
+        </w:tc>
+        <w:tc>
+          <w:tcPr>
+            <w:tcW w:w="5832" w:type="dxa"/>
+            <w:tcBorders>
+              <w:top w:val="single" w:sz="4" w:space="0" w:color="9CC2E5" w:themeColor="accent1" w:themeTint="99"/>
+              <w:left w:val="single" w:sz="4" w:space="0" w:color="9CC2E5" w:themeColor="accent1" w:themeTint="99"/>
+              <w:bottom w:val="single" w:sz="4" w:space="0" w:color="9CC2E5" w:themeColor="accent1" w:themeTint="99"/>
+              <w:right w:val="single" w:sz="4" w:space="0" w:color="9CC2E5" w:themeColor="accent1" w:themeTint="99"/>
+            </w:tcBorders>
+          </w:tcPr>
+          <w:p>
+            <w:pPr>
+              <w:cnfStyle w:val="000000000000" w:firstRow="0" w:lastRow="0" w:firstColumn="0" w:lastColumn="0" w:oddVBand="0" w:evenVBand="0" w:oddHBand="0" w:evenHBand="0" w:firstRowFirstColumn="0" w:firstRowLastColumn="0" w:lastRowFirstColumn="0" w:lastRowLastColumn="0"/>
+            </w:pPr>
+            <w:r>
+              <w:t>Added document description</w:t>
+            </w:r>
+          </w:p>
+          <w:p>
+            <w:pPr>
+              <w:cnfStyle w:val="000000000000" w:firstRow="0" w:lastRow="0" w:firstColumn="0" w:lastColumn="0" w:oddVBand="0" w:evenVBand="0" w:oddHBand="0" w:evenHBand="0" w:firstRowFirstColumn="0" w:firstRowLastColumn="0" w:lastRowFirstColumn="0" w:lastRowLastColumn="0"/>
+            </w:pPr>
+            <w:r>
+              <w:t xml:space="preserve">Rewrote integration section to remove </w:t>
+            </w:r>
+            <w:proofErr w:type="spellStart"/>
+            <w:r>
+              <w:t>Yocto</w:t>
+            </w:r>
+            <w:proofErr w:type="spellEnd"/>
+            <w:r>
+              <w:t xml:space="preserve"> plans (shelved) and emphasize SPDX Dashboard</w:t>
+            </w:r>
+          </w:p>
+          <w:p>
+            <w:pPr>
+              <w:cnfStyle w:val="000000000000" w:firstRow="0" w:lastRow="0" w:firstColumn="0" w:lastColumn="0" w:oddVBand="0" w:evenVBand="0" w:oddHBand="0" w:evenHBand="0" w:firstRowFirstColumn="0" w:firstRowLastColumn="0" w:lastRowFirstColumn="0" w:lastRowLastColumn="0"/>
+            </w:pPr>
+            <w:r>
+              <w:t>Added links to FOSSology and Ninka project homepages</w:t>
+            </w:r>
+          </w:p>
+        </w:tc>
+        <w:tc>
+          <w:tcPr>
+            <w:tcW w:w="2160" w:type="dxa"/>
+            <w:tcBorders>
+              <w:top w:val="single" w:sz="4" w:space="0" w:color="9CC2E5" w:themeColor="accent1" w:themeTint="99"/>
+              <w:left w:val="single" w:sz="4" w:space="0" w:color="9CC2E5" w:themeColor="accent1" w:themeTint="99"/>
+              <w:bottom w:val="single" w:sz="4" w:space="0" w:color="9CC2E5" w:themeColor="accent1" w:themeTint="99"/>
+              <w:right w:val="single" w:sz="4" w:space="0" w:color="9CC2E5" w:themeColor="accent1" w:themeTint="99"/>
+            </w:tcBorders>
+          </w:tcPr>
+          <w:p>
+            <w:pPr>
+              <w:cnfStyle w:val="000000000000" w:firstRow="0" w:lastRow="0" w:firstColumn="0" w:lastColumn="0" w:oddVBand="0" w:evenVBand="0" w:oddHBand="0" w:evenHBand="0" w:firstRowFirstColumn="0" w:firstRowLastColumn="0" w:lastRowFirstColumn="0" w:lastRowLastColumn="0"/>
+              <w:rPr>
+                <w:lang w:eastAsia="ja-JP"/>
+              </w:rPr>
+            </w:pPr>
+            <w:r>
+              <w:rPr>
+                <w:lang w:eastAsia="ja-JP"/>
+              </w:rPr>
+              <w:t>Jon von Kampen</w:t>
             </w:r>
           </w:p>
         </w:tc>
@@ -729,18 +767,127 @@
     </w:tbl>
     <w:p>
       <w:pPr>
+        <w:pStyle w:val="Heading1"/>
+        <w:rPr>
+          <w:sz w:val="22"/>
+          <w:szCs w:val="22"/>
+        </w:rPr>
+      </w:pPr>
+      <w:r>
+        <w:t>Project Charter</w:t>
+      </w:r>
+      <w:bookmarkEnd w:id="0"/>
+    </w:p>
+    <w:p>
+      <w:pPr>
         <w:jc w:val="both"/>
-        <w:sectPr>
-          <w:headerReference w:type="default" r:id="rId6"/>
-          <w:pgSz w:w="12240" w:h="15840"/>
-          <w:pgMar w:top="1440" w:right="1440" w:bottom="1440" w:left="1440" w:header="720" w:footer="720" w:gutter="0"/>
-          <w:pgNumType w:start="1"/>
-          <w:cols w:space="720"/>
-          <w:docGrid w:linePitch="360"/>
-        </w:sectPr>
       </w:pPr>
+      <w:r>
+        <w:t>The purpose of this project is to develop a tool to generate SPDX documents that combine the outputs of FOSSology and Ninka. The tool will sequentially scan a piece of software, whether it is a file or package, using FOSSology and Ninka. The tool will collect the output given by both programs and compare and combine the output into one SPDX document. The result will give end users the licensing information that they need to determine how the scanned software may be used.</w:t>
+      </w:r>
     </w:p>
-    <w:p/>
+    <w:p>
+      <w:pPr>
+        <w:jc w:val="both"/>
+      </w:pPr>
+      <w:r>
+        <w:t xml:space="preserve">FOSSology and Ninka are both </w:t>
+      </w:r>
+      <w:r>
+        <w:t xml:space="preserve">scanning </w:t>
+      </w:r>
+      <w:r>
+        <w:t xml:space="preserve">tools used to </w:t>
+      </w:r>
+      <w:r>
+        <w:t>find</w:t>
+      </w:r>
+      <w:r>
+        <w:t xml:space="preserve"> licenses associated with a given </w:t>
+      </w:r>
+      <w:r>
+        <w:t>software file or package</w:t>
+      </w:r>
+      <w:r>
+        <w:t xml:space="preserve">.  </w:t>
+      </w:r>
+      <w:r>
+        <w:t>Due to the methods they use</w:t>
+      </w:r>
+      <w:r>
+        <w:t xml:space="preserve"> each scanning tool can recognize particular licenses better than the other.  The tool that we are creating intends to combine the output of both of these scanning tools into one cohesive document.  Refer to the documentation of FOSSology</w:t>
+      </w:r>
+      <w:r>
+        <w:rPr>
+          <w:rStyle w:val="FootnoteReference"/>
+        </w:rPr>
+        <w:footnoteReference w:id="1"/>
+      </w:r>
+      <w:r>
+        <w:t xml:space="preserve"> </w:t>
+      </w:r>
+      <w:r>
+        <w:t>and Ninka</w:t>
+      </w:r>
+      <w:r>
+        <w:rPr>
+          <w:rStyle w:val="FootnoteReference"/>
+        </w:rPr>
+        <w:footnoteReference w:id="2"/>
+      </w:r>
+      <w:r>
+        <w:t xml:space="preserve"> </w:t>
+      </w:r>
+      <w:r>
+        <w:t>for more information.</w:t>
+      </w:r>
+    </w:p>
+    <w:p>
+      <w:pPr>
+        <w:jc w:val="both"/>
+      </w:pPr>
+      <w:r>
+        <w:t xml:space="preserve">This project </w:t>
+      </w:r>
+      <w:r>
+        <w:t>may be integrated with the projects of other CSCI 4900 groups. In particular, FOSSology-Ninka output may be stored in an SPDX database to be accessed by the SPDX Dashboard application. An enhancement to SPDX Dashboard may allow its use as an interface to manually resolve license declaration conflicts detected by FOSSology-Ninka.</w:t>
+      </w:r>
+    </w:p>
+    <w:p>
+      <w:pPr>
+        <w:jc w:val="both"/>
+      </w:pPr>
+      <w:r>
+        <w:lastRenderedPageBreak/>
+        <w:t xml:space="preserve">In addition, we will develop a basic interface and </w:t>
+      </w:r>
+      <w:proofErr w:type="spellStart"/>
+      <w:r>
+        <w:t>spdx</w:t>
+      </w:r>
+      <w:proofErr w:type="spellEnd"/>
+      <w:r>
+        <w:t xml:space="preserve">-finalizing procedure to enable end users to manually use our software as a stand-alone program.  These will consist of a simple uploader and SPDX </w:t>
+      </w:r>
+      <w:proofErr w:type="spellStart"/>
+      <w:r>
+        <w:t>finalizer</w:t>
+      </w:r>
+      <w:proofErr w:type="spellEnd"/>
+      <w:r>
+        <w:t>.  The core scanner will be able to work independently of these sub-systems to allow for automation or future customization.</w:t>
+      </w:r>
+    </w:p>
+    <w:p>
+      <w:pPr>
+        <w:jc w:val="both"/>
+      </w:pPr>
+      <w:r>
+        <w:t>If we have completed the main tasks above, we will attempt to optimize FOSSology’s execution time to likewise increase the speed of our program. Also, if time permits, we will attempt to design a web based user interface.</w:t>
+      </w:r>
+      <w:bookmarkStart w:id="1" w:name="_GoBack"/>
+      <w:bookmarkEnd w:id="1"/>
+    </w:p>
     <w:sectPr>
       <w:headerReference w:type="default" r:id="rId7"/>
       <w:pgSz w:w="12240" w:h="15840"/>
@@ -799,63 +946,58 @@
       </w:r>
     </w:p>
   </w:footnote>
+  <w:footnote w:id="1">
+    <w:p>
+      <w:pPr>
+        <w:pStyle w:val="FootnoteText"/>
+      </w:pPr>
+      <w:r>
+        <w:rPr>
+          <w:rStyle w:val="FootnoteReference"/>
+        </w:rPr>
+        <w:footnoteRef/>
+      </w:r>
+      <w:r>
+        <w:t xml:space="preserve"> </w:t>
+      </w:r>
+      <w:hyperlink r:id="rId1" w:history="1">
+        <w:r>
+          <w:rPr>
+            <w:rStyle w:val="Hyperlink"/>
+          </w:rPr>
+          <w:t>http://www.fossology.org/projects/fossology</w:t>
+        </w:r>
+      </w:hyperlink>
+    </w:p>
+  </w:footnote>
+  <w:footnote w:id="2">
+    <w:p>
+      <w:pPr>
+        <w:pStyle w:val="FootnoteText"/>
+      </w:pPr>
+      <w:r>
+        <w:rPr>
+          <w:rStyle w:val="FootnoteReference"/>
+        </w:rPr>
+        <w:footnoteRef/>
+      </w:r>
+      <w:r>
+        <w:t xml:space="preserve"> </w:t>
+      </w:r>
+      <w:hyperlink r:id="rId2" w:history="1">
+        <w:r>
+          <w:rPr>
+            <w:rStyle w:val="Hyperlink"/>
+          </w:rPr>
+          <w:t>http://ninka.turingmachine.org/</w:t>
+        </w:r>
+      </w:hyperlink>
+    </w:p>
+  </w:footnote>
 </w:footnotes>
 </file>
 
 <file path=word/header1.xml><?xml version="1.0" encoding="utf-8"?>
-<w:hdr xmlns:wpc="http://schemas.microsoft.com/office/word/2010/wordprocessingCanvas" xmlns:mc="http://schemas.openxmlformats.org/markup-compatibility/2006" xmlns:o="urn:schemas-microsoft-com:office:office" xmlns:r="http://schemas.openxmlformats.org/officeDocument/2006/relationships" xmlns:m="http://schemas.openxmlformats.org/officeDocument/2006/math" xmlns:v="urn:schemas-microsoft-com:vml" xmlns:wp14="http://schemas.microsoft.com/office/word/2010/wordprocessingDrawing" xmlns:wp="http://schemas.openxmlformats.org/drawingml/2006/wordprocessingDrawing" xmlns:w10="urn:schemas-microsoft-com:office:word" xmlns:w="http://schemas.openxmlformats.org/wordprocessingml/2006/main" xmlns:w14="http://schemas.microsoft.com/office/word/2010/wordml" xmlns:w15="http://schemas.microsoft.com/office/word/2012/wordml" xmlns:wpg="http://schemas.microsoft.com/office/word/2010/wordprocessingGroup" xmlns:wpi="http://schemas.microsoft.com/office/word/2010/wordprocessingInk" xmlns:wne="http://schemas.microsoft.com/office/word/2006/wordml" xmlns:wps="http://schemas.microsoft.com/office/word/2010/wordprocessingShape" mc:Ignorable="w14 w15 wp14">
-  <w:sdt>
-    <w:sdtPr>
-      <w:id w:val="855690903"/>
-      <w:docPartObj>
-        <w:docPartGallery w:val="Page Numbers (Top of Page)"/>
-        <w:docPartUnique/>
-      </w:docPartObj>
-    </w:sdtPr>
-    <w:sdtEndPr>
-      <w:rPr>
-        <w:noProof/>
-      </w:rPr>
-    </w:sdtEndPr>
-    <w:sdtContent>
-      <w:p>
-        <w:pPr>
-          <w:pStyle w:val="Header"/>
-          <w:jc w:val="right"/>
-        </w:pPr>
-        <w:r>
-          <w:fldChar w:fldCharType="begin"/>
-        </w:r>
-        <w:r>
-          <w:instrText xml:space="preserve"> PAGE   \* MERGEFORMAT </w:instrText>
-        </w:r>
-        <w:r>
-          <w:fldChar w:fldCharType="separate"/>
-        </w:r>
-        <w:r>
-          <w:rPr>
-            <w:noProof/>
-          </w:rPr>
-          <w:t>1</w:t>
-        </w:r>
-        <w:r>
-          <w:rPr>
-            <w:noProof/>
-          </w:rPr>
-          <w:fldChar w:fldCharType="end"/>
-        </w:r>
-      </w:p>
-    </w:sdtContent>
-  </w:sdt>
-  <w:p>
-    <w:pPr>
-      <w:pStyle w:val="Header"/>
-    </w:pPr>
-  </w:p>
-</w:hdr>
-</file>
-
-<file path=word/header2.xml><?xml version="1.0" encoding="utf-8"?>
 <w:hdr xmlns:wpc="http://schemas.microsoft.com/office/word/2010/wordprocessingCanvas" xmlns:mc="http://schemas.openxmlformats.org/markup-compatibility/2006" xmlns:o="urn:schemas-microsoft-com:office:office" xmlns:r="http://schemas.openxmlformats.org/officeDocument/2006/relationships" xmlns:m="http://schemas.openxmlformats.org/officeDocument/2006/math" xmlns:v="urn:schemas-microsoft-com:vml" xmlns:wp14="http://schemas.microsoft.com/office/word/2010/wordprocessingDrawing" xmlns:wp="http://schemas.openxmlformats.org/drawingml/2006/wordprocessingDrawing" xmlns:w10="urn:schemas-microsoft-com:office:word" xmlns:w="http://schemas.openxmlformats.org/wordprocessingml/2006/main" xmlns:w14="http://schemas.microsoft.com/office/word/2010/wordml" xmlns:w15="http://schemas.microsoft.com/office/word/2012/wordml" xmlns:wpg="http://schemas.microsoft.com/office/word/2010/wordprocessingGroup" xmlns:wpi="http://schemas.microsoft.com/office/word/2010/wordprocessingInk" xmlns:wne="http://schemas.microsoft.com/office/word/2006/wordml" xmlns:wps="http://schemas.microsoft.com/office/word/2010/wordprocessingShape" mc:Ignorable="w14 w15 wp14">
   <w:sdt>
     <w:sdtPr>
@@ -1324,28 +1466,6 @@
       <w:szCs w:val="32"/>
     </w:rPr>
   </w:style>
-  <w:style w:type="paragraph" w:styleId="Heading2">
-    <w:name w:val="heading 2"/>
-    <w:basedOn w:val="Normal"/>
-    <w:next w:val="Normal"/>
-    <w:link w:val="Heading2Char"/>
-    <w:uiPriority w:val="9"/>
-    <w:unhideWhenUsed/>
-    <w:qFormat/>
-    <w:rsid w:val="00172940"/>
-    <w:pPr>
-      <w:keepNext/>
-      <w:keepLines/>
-      <w:spacing w:before="40" w:after="0"/>
-      <w:outlineLvl w:val="1"/>
-    </w:pPr>
-    <w:rPr>
-      <w:rFonts w:asciiTheme="majorHAnsi" w:eastAsiaTheme="majorEastAsia" w:hAnsiTheme="majorHAnsi" w:cstheme="majorBidi"/>
-      <w:color w:val="2E74B5" w:themeColor="accent1" w:themeShade="BF"/>
-      <w:sz w:val="26"/>
-      <w:szCs w:val="26"/>
-    </w:rPr>
-  </w:style>
   <w:style w:type="character" w:default="1" w:styleId="DefaultParagraphFont">
     <w:name w:val="Default Paragraph Font"/>
     <w:uiPriority w:val="1"/>
@@ -1408,31 +1528,51 @@
     <w:uiPriority w:val="99"/>
     <w:rsid w:val="00070C16"/>
   </w:style>
-  <w:style w:type="character" w:customStyle="1" w:styleId="Heading2Char">
-    <w:name w:val="Heading 2 Char"/>
-    <w:basedOn w:val="DefaultParagraphFont"/>
-    <w:link w:val="Heading2"/>
-    <w:uiPriority w:val="9"/>
-    <w:rsid w:val="00172940"/>
+  <w:style w:type="paragraph" w:styleId="Title">
+    <w:name w:val="Title"/>
+    <w:basedOn w:val="Normal"/>
+    <w:next w:val="Normal"/>
+    <w:link w:val="TitleChar"/>
+    <w:uiPriority w:val="10"/>
+    <w:qFormat/>
+    <w:rsid w:val="004A0541"/>
+    <w:pPr>
+      <w:spacing w:after="0" w:line="240" w:lineRule="auto"/>
+      <w:contextualSpacing/>
+    </w:pPr>
     <w:rPr>
       <w:rFonts w:asciiTheme="majorHAnsi" w:eastAsiaTheme="majorEastAsia" w:hAnsiTheme="majorHAnsi" w:cstheme="majorBidi"/>
-      <w:color w:val="2E74B5" w:themeColor="accent1" w:themeShade="BF"/>
-      <w:sz w:val="26"/>
-      <w:szCs w:val="26"/>
+      <w:spacing w:val="-10"/>
+      <w:kern w:val="28"/>
+      <w:sz w:val="56"/>
+      <w:szCs w:val="56"/>
+    </w:rPr>
+  </w:style>
+  <w:style w:type="character" w:customStyle="1" w:styleId="TitleChar">
+    <w:name w:val="Title Char"/>
+    <w:basedOn w:val="DefaultParagraphFont"/>
+    <w:link w:val="Title"/>
+    <w:uiPriority w:val="10"/>
+    <w:rsid w:val="004A0541"/>
+    <w:rPr>
+      <w:rFonts w:asciiTheme="majorHAnsi" w:eastAsiaTheme="majorEastAsia" w:hAnsiTheme="majorHAnsi" w:cstheme="majorBidi"/>
+      <w:spacing w:val="-10"/>
+      <w:kern w:val="28"/>
+      <w:sz w:val="56"/>
+      <w:szCs w:val="56"/>
     </w:rPr>
   </w:style>
   <w:style w:type="table" w:styleId="GridTable3-Accent1">
     <w:name w:val="Grid Table 3 Accent 1"/>
     <w:basedOn w:val="TableNormal"/>
     <w:uiPriority w:val="48"/>
-    <w:rsid w:val="00172940"/>
+    <w:rsid w:val="004A0541"/>
     <w:pPr>
       <w:spacing w:after="0" w:line="240" w:lineRule="auto"/>
     </w:pPr>
     <w:tblPr>
       <w:tblStyleRowBandSize w:val="1"/>
       <w:tblStyleColBandSize w:val="1"/>
-      <w:tblInd w:w="0" w:type="dxa"/>
       <w:tblBorders>
         <w:top w:val="single" w:sz="4" w:space="0" w:color="9CC2E5" w:themeColor="accent1" w:themeTint="99"/>
         <w:left w:val="single" w:sz="4" w:space="0" w:color="9CC2E5" w:themeColor="accent1" w:themeTint="99"/>
@@ -1563,6 +1703,56 @@
         </w:tcBorders>
       </w:tcPr>
     </w:tblStylePr>
+  </w:style>
+  <w:style w:type="paragraph" w:styleId="FootnoteText">
+    <w:name w:val="footnote text"/>
+    <w:basedOn w:val="Normal"/>
+    <w:link w:val="FootnoteTextChar"/>
+    <w:uiPriority w:val="99"/>
+    <w:semiHidden/>
+    <w:unhideWhenUsed/>
+    <w:rsid w:val="004A0541"/>
+    <w:pPr>
+      <w:spacing w:after="0" w:line="240" w:lineRule="auto"/>
+    </w:pPr>
+    <w:rPr>
+      <w:sz w:val="20"/>
+      <w:szCs w:val="20"/>
+    </w:rPr>
+  </w:style>
+  <w:style w:type="character" w:customStyle="1" w:styleId="FootnoteTextChar">
+    <w:name w:val="Footnote Text Char"/>
+    <w:basedOn w:val="DefaultParagraphFont"/>
+    <w:link w:val="FootnoteText"/>
+    <w:uiPriority w:val="99"/>
+    <w:semiHidden/>
+    <w:rsid w:val="004A0541"/>
+    <w:rPr>
+      <w:sz w:val="20"/>
+      <w:szCs w:val="20"/>
+    </w:rPr>
+  </w:style>
+  <w:style w:type="character" w:styleId="FootnoteReference">
+    <w:name w:val="footnote reference"/>
+    <w:basedOn w:val="DefaultParagraphFont"/>
+    <w:uiPriority w:val="99"/>
+    <w:semiHidden/>
+    <w:unhideWhenUsed/>
+    <w:rsid w:val="004A0541"/>
+    <w:rPr>
+      <w:vertAlign w:val="superscript"/>
+    </w:rPr>
+  </w:style>
+  <w:style w:type="character" w:styleId="Hyperlink">
+    <w:name w:val="Hyperlink"/>
+    <w:basedOn w:val="DefaultParagraphFont"/>
+    <w:uiPriority w:val="99"/>
+    <w:unhideWhenUsed/>
+    <w:rsid w:val="004A0541"/>
+    <w:rPr>
+      <w:color w:val="0563C1" w:themeColor="hyperlink"/>
+      <w:u w:val="single"/>
+    </w:rPr>
   </w:style>
 </w:styles>
 </file>
@@ -1826,4 +2016,16 @@
     </a:ext>
   </a:extLst>
 </a:theme>
+</file>
+
+<file path=customXml/item1.xml><?xml version="1.0" encoding="utf-8"?>
+<b:Sources xmlns:b="http://schemas.openxmlformats.org/officeDocument/2006/bibliography" xmlns="http://schemas.openxmlformats.org/officeDocument/2006/bibliography" SelectedStyle="\APASixthEditionOfficeOnline.xsl" StyleName="APA" Version="6"/>
+</file>
+
+<file path=customXml/itemProps1.xml><?xml version="1.0" encoding="utf-8"?>
+<ds:datastoreItem xmlns:ds="http://schemas.openxmlformats.org/officeDocument/2006/customXml" ds:itemID="{4D1FF703-B1EE-47FF-A87C-7FFDB2C3EFCF}">
+  <ds:schemaRefs>
+    <ds:schemaRef ds:uri="http://schemas.openxmlformats.org/officeDocument/2006/bibliography"/>
+  </ds:schemaRefs>
+</ds:datastoreItem>
 </file>
</xml_diff>